<commit_message>
added addendum and adjusted formatting
</commit_message>
<xml_diff>
--- a/lab_6/ApacheStorm_Introduction.docx
+++ b/lab_6/ApacheStorm_Introduction.docx
@@ -12,6 +12,7 @@
           <w:szCs w:val="64"/>
         </w:rPr>
       </w:pPr>
+      <w:bookmarkStart w:id="0" w:name="_GoBack"/>
       <w:r>
         <w:rPr>
           <w:color w:val="3366FF"/>
@@ -44,6 +45,7 @@
           <w:p>
             <w:pPr>
               <w:pStyle w:val="Normal1"/>
+              <w:jc w:val="both"/>
               <w:rPr>
                 <w:rFonts w:asciiTheme="majorHAnsi" w:hAnsiTheme="majorHAnsi"/>
                 <w:b/>
@@ -69,6 +71,7 @@
           <w:p>
             <w:pPr>
               <w:pStyle w:val="Normal1"/>
+              <w:jc w:val="both"/>
               <w:rPr>
                 <w:rFonts w:asciiTheme="majorHAnsi" w:hAnsiTheme="majorHAnsi"/>
                 <w:sz w:val="20"/>
@@ -92,6 +95,7 @@
           <w:p>
             <w:pPr>
               <w:pStyle w:val="Normal1"/>
+              <w:jc w:val="both"/>
               <w:rPr>
                 <w:rFonts w:asciiTheme="majorHAnsi" w:hAnsiTheme="majorHAnsi"/>
                 <w:b/>
@@ -117,6 +121,7 @@
           <w:p>
             <w:pPr>
               <w:pStyle w:val="Normal1"/>
+              <w:jc w:val="both"/>
               <w:rPr>
                 <w:rFonts w:asciiTheme="majorHAnsi" w:hAnsiTheme="majorHAnsi"/>
                 <w:sz w:val="20"/>
@@ -161,6 +166,7 @@
           <w:p>
             <w:pPr>
               <w:pStyle w:val="Normal1"/>
+              <w:jc w:val="both"/>
               <w:rPr>
                 <w:rFonts w:asciiTheme="majorHAnsi" w:hAnsiTheme="majorHAnsi"/>
                 <w:b/>
@@ -186,6 +192,7 @@
           <w:p>
             <w:pPr>
               <w:pStyle w:val="Normal1"/>
+              <w:jc w:val="both"/>
               <w:rPr>
                 <w:rFonts w:asciiTheme="majorHAnsi" w:hAnsiTheme="majorHAnsi"/>
                 <w:sz w:val="20"/>
@@ -210,6 +217,7 @@
             <w:pPr>
               <w:pStyle w:val="Normal1"/>
               <w:ind w:right="1476"/>
+              <w:jc w:val="both"/>
               <w:rPr>
                 <w:rFonts w:asciiTheme="majorHAnsi" w:hAnsiTheme="majorHAnsi"/>
                 <w:b/>
@@ -235,6 +243,7 @@
           <w:p>
             <w:pPr>
               <w:pStyle w:val="Normal1"/>
+              <w:jc w:val="both"/>
               <w:rPr>
                 <w:rFonts w:asciiTheme="majorHAnsi" w:hAnsiTheme="majorHAnsi"/>
                 <w:sz w:val="20"/>
@@ -279,6 +288,7 @@
           <w:p>
             <w:pPr>
               <w:pStyle w:val="Normal1"/>
+              <w:jc w:val="both"/>
               <w:rPr>
                 <w:rFonts w:asciiTheme="majorHAnsi" w:hAnsiTheme="majorHAnsi"/>
                 <w:b/>
@@ -304,6 +314,7 @@
           <w:p>
             <w:pPr>
               <w:pStyle w:val="Normal1"/>
+              <w:jc w:val="both"/>
               <w:rPr>
                 <w:rFonts w:asciiTheme="majorHAnsi" w:hAnsiTheme="majorHAnsi"/>
                 <w:sz w:val="20"/>
@@ -334,8 +345,6 @@
               </w:rPr>
               <w:t>6</w:t>
             </w:r>
-            <w:bookmarkStart w:id="0" w:name="_GoBack"/>
-            <w:bookmarkEnd w:id="0"/>
           </w:p>
         </w:tc>
         <w:tc>
@@ -345,6 +354,7 @@
           <w:p>
             <w:pPr>
               <w:pStyle w:val="Normal1"/>
+              <w:jc w:val="both"/>
               <w:rPr>
                 <w:rFonts w:asciiTheme="majorHAnsi" w:hAnsiTheme="majorHAnsi"/>
                 <w:b/>
@@ -370,6 +380,7 @@
           <w:p>
             <w:pPr>
               <w:pStyle w:val="Normal1"/>
+              <w:jc w:val="both"/>
               <w:rPr>
                 <w:rFonts w:asciiTheme="majorHAnsi" w:hAnsiTheme="majorHAnsi"/>
                 <w:sz w:val="20"/>
@@ -424,12 +435,16 @@
     <w:p>
       <w:pPr>
         <w:pStyle w:val="Heading1"/>
+        <w:jc w:val="both"/>
       </w:pPr>
       <w:r>
         <w:t>Introduction</w:t>
       </w:r>
     </w:p>
     <w:p>
+      <w:pPr>
+        <w:jc w:val="both"/>
+      </w:pPr>
       <w:r>
         <w:t xml:space="preserve">A </w:t>
       </w:r>
@@ -525,8 +540,15 @@
         <w:t xml:space="preserve"> job must eventually end.</w:t>
       </w:r>
     </w:p>
-    <w:p/>
-    <w:p>
+    <w:p>
+      <w:pPr>
+        <w:jc w:val="both"/>
+      </w:pPr>
+    </w:p>
+    <w:p>
+      <w:pPr>
+        <w:jc w:val="both"/>
+      </w:pPr>
       <w:r>
         <w:t>Storm can be used with many different languages. To avoid introducing a new language we will be using Python for our implementa</w:t>
       </w:r>
@@ -610,8 +632,15 @@
         <w:t>.</w:t>
       </w:r>
     </w:p>
-    <w:p/>
-    <w:p>
+    <w:p>
+      <w:pPr>
+        <w:jc w:val="both"/>
+      </w:pPr>
+    </w:p>
+    <w:p>
+      <w:pPr>
+        <w:jc w:val="both"/>
+      </w:pPr>
       <w:r>
         <w:t xml:space="preserve">If you </w:t>
       </w:r>
@@ -706,10 +735,15 @@
         <w:t>a local Apache Storm cluster and execute your topology of Python code against the local cluster.</w:t>
       </w:r>
     </w:p>
-    <w:p/>
+    <w:p>
+      <w:pPr>
+        <w:jc w:val="both"/>
+      </w:pPr>
+    </w:p>
     <w:p>
       <w:pPr>
         <w:pStyle w:val="Heading2"/>
+        <w:jc w:val="both"/>
       </w:pPr>
       <w:r>
         <w:rPr>
@@ -729,6 +763,12 @@
         </w:rPr>
         <w:t xml:space="preserve"> we will cover in this lab:</w:t>
       </w:r>
+    </w:p>
+    <w:p>
+      <w:pPr>
+        <w:pStyle w:val="Normal1"/>
+        <w:jc w:val="both"/>
+      </w:pPr>
     </w:p>
     <w:p>
       <w:pPr>
@@ -737,6 +777,7 @@
           <w:ilvl w:val="0"/>
           <w:numId w:val="14"/>
         </w:numPr>
+        <w:jc w:val="both"/>
       </w:pPr>
       <w:r>
         <w:t>Watch a</w:t>
@@ -745,10 +786,13 @@
         <w:t xml:space="preserve"> video </w:t>
       </w:r>
       <w:r>
-        <w:t xml:space="preserve">tutorial that helps you </w:t>
-      </w:r>
-      <w:r>
-        <w:t>validate the</w:t>
+        <w:t xml:space="preserve">tutorial that helps </w:t>
+      </w:r>
+      <w:r>
+        <w:t>configure</w:t>
+      </w:r>
+      <w:r>
+        <w:t xml:space="preserve"> the</w:t>
       </w:r>
       <w:r>
         <w:t xml:space="preserve"> Storm </w:t>
@@ -757,10 +801,20 @@
         <w:t xml:space="preserve">installation </w:t>
       </w:r>
       <w:r>
-        <w:t>on a UCB AMI</w:t>
+        <w:t xml:space="preserve">on </w:t>
+      </w:r>
+      <w:r>
+        <w:t>the</w:t>
+      </w:r>
+      <w:r>
+        <w:t xml:space="preserve"> UCB AMI</w:t>
       </w:r>
       <w:r>
         <w:t>.</w:t>
+      </w:r>
+      <w:r>
+        <w:tab/>
+        <w:t xml:space="preserve"> </w:t>
       </w:r>
     </w:p>
     <w:p>
@@ -770,6 +824,10 @@
           <w:ilvl w:val="0"/>
           <w:numId w:val="14"/>
         </w:numPr>
+        <w:jc w:val="both"/>
+        <w:rPr>
+          <w:b/>
+        </w:rPr>
       </w:pPr>
       <w:r>
         <w:t xml:space="preserve">Install </w:t>
@@ -787,6 +845,71 @@
       </w:r>
       <w:r>
         <w:t xml:space="preserve"> Storm example quickly.</w:t>
+      </w:r>
+      <w:r>
+        <w:tab/>
+      </w:r>
+      <w:r>
+        <w:tab/>
+      </w:r>
+      <w:r>
+        <w:rPr>
+          <w:b/>
+          <w:color w:val="FF0000"/>
+        </w:rPr>
+        <w:t>Note</w:t>
+      </w:r>
+      <w:r>
+        <w:rPr>
+          <w:b/>
+        </w:rPr>
+        <w:t>: Since we are going to configure the UCB AMI</w:t>
+      </w:r>
+      <w:r>
+        <w:rPr>
+          <w:b/>
+        </w:rPr>
+        <w:t xml:space="preserve"> and learn how to install </w:t>
+      </w:r>
+      <w:proofErr w:type="spellStart"/>
+      <w:r>
+        <w:rPr>
+          <w:b/>
+        </w:rPr>
+        <w:t>streamparse</w:t>
+      </w:r>
+      <w:proofErr w:type="spellEnd"/>
+      <w:r>
+        <w:rPr>
+          <w:b/>
+        </w:rPr>
+        <w:t xml:space="preserve">, we suggest that you do not use your saved instance image with the attached volume from the previous labs. Instead, create a new image from UCB AMI specifically for this lab. This is because we do not want the process </w:t>
+      </w:r>
+      <w:r>
+        <w:rPr>
+          <w:b/>
+        </w:rPr>
+        <w:t xml:space="preserve">of installing </w:t>
+      </w:r>
+      <w:proofErr w:type="spellStart"/>
+      <w:r>
+        <w:rPr>
+          <w:b/>
+        </w:rPr>
+        <w:t>streamparse</w:t>
+      </w:r>
+      <w:proofErr w:type="spellEnd"/>
+      <w:r>
+        <w:rPr>
+          <w:b/>
+        </w:rPr>
+        <w:t xml:space="preserve"> causes</w:t>
+      </w:r>
+      <w:r>
+        <w:rPr>
+          <w:b/>
+        </w:rPr>
+        <w:t xml:space="preserve"> any broken links or unnecessary package upgrades.</w:t>
       </w:r>
     </w:p>
     <w:p>
@@ -796,6 +919,7 @@
           <w:ilvl w:val="0"/>
           <w:numId w:val="14"/>
         </w:numPr>
+        <w:jc w:val="both"/>
       </w:pPr>
       <w:r>
         <w:t>Review of the definition and implementation of a simple</w:t>
@@ -832,6 +956,7 @@
           <w:ilvl w:val="0"/>
           <w:numId w:val="14"/>
         </w:numPr>
+        <w:jc w:val="both"/>
       </w:pPr>
       <w:r>
         <w:t>Run the sample word</w:t>
@@ -853,6 +978,7 @@
           <w:ilvl w:val="0"/>
           <w:numId w:val="14"/>
         </w:numPr>
+        <w:jc w:val="both"/>
       </w:pPr>
       <w:r>
         <w:t xml:space="preserve">Create </w:t>
@@ -869,11 +995,7 @@
     </w:p>
     <w:p>
       <w:pPr>
-        <w:pStyle w:val="Normal1"/>
-      </w:pPr>
-    </w:p>
-    <w:p>
-      <w:pPr>
+        <w:jc w:val="both"/>
         <w:rPr>
           <w:rFonts w:asciiTheme="majorHAnsi" w:eastAsia="Times New Roman" w:hAnsiTheme="majorHAnsi" w:cs="Times New Roman"/>
           <w:b/>
@@ -888,6 +1010,7 @@
     <w:p>
       <w:pPr>
         <w:pStyle w:val="Heading1"/>
+        <w:jc w:val="both"/>
       </w:pPr>
       <w:r>
         <w:lastRenderedPageBreak/>
@@ -916,6 +1039,9 @@
       </w:r>
     </w:p>
     <w:p>
+      <w:pPr>
+        <w:jc w:val="both"/>
+      </w:pPr>
       <w:r>
         <w:t xml:space="preserve">In the </w:t>
       </w:r>
@@ -929,7 +1055,11 @@
         <w:t>you will find references to resources related to programs and components used and mention in subsequent sections.</w:t>
       </w:r>
     </w:p>
-    <w:p/>
+    <w:p>
+      <w:pPr>
+        <w:jc w:val="both"/>
+      </w:pPr>
+    </w:p>
     <w:tbl>
       <w:tblPr>
         <w:tblStyle w:val="TableGrid"/>
@@ -949,6 +1079,7 @@
           <w:p>
             <w:pPr>
               <w:pStyle w:val="Normal1"/>
+              <w:jc w:val="both"/>
               <w:rPr>
                 <w:rFonts w:asciiTheme="majorHAnsi" w:hAnsiTheme="majorHAnsi"/>
                 <w:b/>
@@ -974,6 +1105,7 @@
           <w:p>
             <w:pPr>
               <w:pStyle w:val="Normal1"/>
+              <w:jc w:val="both"/>
               <w:rPr>
                 <w:rFonts w:asciiTheme="majorHAnsi" w:hAnsiTheme="majorHAnsi"/>
                 <w:b/>
@@ -999,6 +1131,9 @@
             <w:tcW w:w="6818" w:type="dxa"/>
           </w:tcPr>
           <w:p>
+            <w:pPr>
+              <w:jc w:val="both"/>
+            </w:pPr>
             <w:r>
               <w:rPr>
                 <w:shd w:val="clear" w:color="auto" w:fill="FFFFFF"/>
@@ -1015,6 +1150,7 @@
             <w:pPr>
               <w:pStyle w:val="Normal1"/>
               <w:spacing w:line="276" w:lineRule="auto"/>
+              <w:jc w:val="both"/>
               <w:rPr>
                 <w:rFonts w:asciiTheme="majorHAnsi" w:hAnsiTheme="majorHAnsi"/>
               </w:rPr>
@@ -1053,6 +1189,7 @@
           </w:tcPr>
           <w:p>
             <w:pPr>
+              <w:jc w:val="both"/>
               <w:rPr>
                 <w:shd w:val="clear" w:color="auto" w:fill="FFFFFF"/>
               </w:rPr>
@@ -1072,6 +1209,7 @@
           <w:p>
             <w:pPr>
               <w:pStyle w:val="Normal1"/>
+              <w:jc w:val="both"/>
               <w:rPr>
                 <w:rFonts w:asciiTheme="majorHAnsi" w:hAnsiTheme="majorHAnsi"/>
               </w:rPr>
@@ -1106,6 +1244,7 @@
           </w:tcPr>
           <w:p>
             <w:pPr>
+              <w:jc w:val="both"/>
               <w:rPr>
                 <w:shd w:val="clear" w:color="auto" w:fill="FFFFFF"/>
               </w:rPr>
@@ -1126,6 +1265,7 @@
             <w:pPr>
               <w:pStyle w:val="Normal1"/>
               <w:spacing w:line="276" w:lineRule="auto"/>
+              <w:jc w:val="both"/>
               <w:rPr>
                 <w:rFonts w:asciiTheme="majorHAnsi" w:hAnsiTheme="majorHAnsi"/>
               </w:rPr>
@@ -1172,6 +1312,7 @@
           </w:tcPr>
           <w:p>
             <w:pPr>
+              <w:jc w:val="both"/>
               <w:rPr>
                 <w:shd w:val="clear" w:color="auto" w:fill="FFFFFF"/>
               </w:rPr>
@@ -1191,6 +1332,7 @@
           <w:p>
             <w:pPr>
               <w:pStyle w:val="Normal1"/>
+              <w:jc w:val="both"/>
               <w:rPr>
                 <w:rFonts w:asciiTheme="majorHAnsi" w:hAnsiTheme="majorHAnsi"/>
               </w:rPr>
@@ -1219,6 +1361,7 @@
           </w:tcPr>
           <w:p>
             <w:pPr>
+              <w:jc w:val="both"/>
               <w:rPr>
                 <w:shd w:val="clear" w:color="auto" w:fill="FFFFFF"/>
               </w:rPr>
@@ -1247,6 +1390,7 @@
           <w:p>
             <w:pPr>
               <w:pStyle w:val="Normal1"/>
+              <w:jc w:val="both"/>
               <w:rPr>
                 <w:rFonts w:asciiTheme="majorHAnsi" w:hAnsiTheme="majorHAnsi"/>
               </w:rPr>
@@ -1267,6 +1411,7 @@
           </w:tcPr>
           <w:p>
             <w:pPr>
+              <w:jc w:val="both"/>
               <w:rPr>
                 <w:shd w:val="clear" w:color="auto" w:fill="FFFFFF"/>
               </w:rPr>
@@ -1286,6 +1431,7 @@
           <w:p>
             <w:pPr>
               <w:pStyle w:val="Normal1"/>
+              <w:jc w:val="both"/>
               <w:rPr>
                 <w:rFonts w:asciiTheme="majorHAnsi" w:hAnsiTheme="majorHAnsi"/>
               </w:rPr>
@@ -1320,6 +1466,7 @@
           </w:tcPr>
           <w:p>
             <w:pPr>
+              <w:jc w:val="both"/>
               <w:rPr>
                 <w:shd w:val="clear" w:color="auto" w:fill="FFFFFF"/>
               </w:rPr>
@@ -1339,6 +1486,7 @@
           <w:p>
             <w:pPr>
               <w:pStyle w:val="Normal1"/>
+              <w:jc w:val="both"/>
               <w:rPr>
                 <w:rFonts w:asciiTheme="majorHAnsi" w:hAnsiTheme="majorHAnsi"/>
               </w:rPr>
@@ -1367,6 +1515,7 @@
           </w:tcPr>
           <w:p>
             <w:pPr>
+              <w:jc w:val="both"/>
               <w:rPr>
                 <w:shd w:val="clear" w:color="auto" w:fill="FFFFFF"/>
               </w:rPr>
@@ -1388,6 +1537,7 @@
           <w:p>
             <w:pPr>
               <w:pStyle w:val="Normal1"/>
+              <w:jc w:val="both"/>
               <w:rPr>
                 <w:rFonts w:asciiTheme="majorHAnsi" w:hAnsiTheme="majorHAnsi"/>
               </w:rPr>
@@ -1419,12 +1569,16 @@
       </w:tr>
     </w:tbl>
     <w:p>
+      <w:pPr>
+        <w:jc w:val="both"/>
+      </w:pPr>
       <w:bookmarkStart w:id="1" w:name="h.o59uwx6sscy1" w:colFirst="0" w:colLast="0"/>
       <w:bookmarkEnd w:id="1"/>
     </w:p>
     <w:p>
       <w:pPr>
         <w:pStyle w:val="Heading1"/>
+        <w:jc w:val="both"/>
       </w:pPr>
       <w:r>
         <w:t xml:space="preserve">Step </w:t>
@@ -1446,6 +1600,9 @@
       </w:r>
     </w:p>
     <w:p>
+      <w:pPr>
+        <w:jc w:val="both"/>
+      </w:pPr>
       <w:r>
         <w:t>T</w:t>
       </w:r>
@@ -1548,9 +1705,14 @@
         <w:t>.</w:t>
       </w:r>
     </w:p>
-    <w:p/>
-    <w:p>
-      <w:pPr>
+    <w:p>
+      <w:pPr>
+        <w:jc w:val="both"/>
+      </w:pPr>
+    </w:p>
+    <w:p>
+      <w:pPr>
+        <w:jc w:val="both"/>
         <w:rPr>
           <w:rFonts w:eastAsia="Times New Roman"/>
           <w:color w:val="1155CC"/>
@@ -1574,7 +1736,7 @@
           <w:u w:val="single"/>
           <w:shd w:val="clear" w:color="auto" w:fill="FFFFFF"/>
         </w:rPr>
-        <w:t>https://drive.google.com/file/d/0B6706xGNaPPycWpIVU9YWUtKelU/view?usp=sharing</w:t>
+        <w:t>https://driv</w:t>
       </w:r>
       <w:r>
         <w:rPr>
@@ -1583,11 +1745,30 @@
           <w:u w:val="single"/>
           <w:shd w:val="clear" w:color="auto" w:fill="FFFFFF"/>
         </w:rPr>
+        <w:t>e</w:t>
+      </w:r>
+      <w:r>
+        <w:rPr>
+          <w:rFonts w:eastAsia="Times New Roman"/>
+          <w:color w:val="1155CC"/>
+          <w:u w:val="single"/>
+          <w:shd w:val="clear" w:color="auto" w:fill="FFFFFF"/>
+        </w:rPr>
+        <w:t>.google.com/file/d/0B6706xGNaPPycWpIVU9YWUtKelU/view?usp=sharing</w:t>
+      </w:r>
+      <w:r>
+        <w:rPr>
+          <w:rFonts w:eastAsia="Times New Roman"/>
+          <w:color w:val="1155CC"/>
+          <w:u w:val="single"/>
+          <w:shd w:val="clear" w:color="auto" w:fill="FFFFFF"/>
+        </w:rPr>
         <w:fldChar w:fldCharType="end"/>
       </w:r>
     </w:p>
     <w:p>
       <w:pPr>
+        <w:jc w:val="both"/>
         <w:rPr>
           <w:shd w:val="clear" w:color="auto" w:fill="FFFFFF"/>
         </w:rPr>
@@ -1595,6 +1776,7 @@
     </w:p>
     <w:p>
       <w:pPr>
+        <w:jc w:val="both"/>
         <w:rPr>
           <w:shd w:val="clear" w:color="auto" w:fill="FFFFFF"/>
         </w:rPr>
@@ -1656,6 +1838,7 @@
     </w:p>
     <w:p>
       <w:pPr>
+        <w:jc w:val="both"/>
         <w:rPr>
           <w:shd w:val="clear" w:color="auto" w:fill="FFFFFF"/>
         </w:rPr>
@@ -1663,6 +1846,7 @@
     </w:p>
     <w:p>
       <w:pPr>
+        <w:jc w:val="both"/>
         <w:rPr>
           <w:shd w:val="clear" w:color="auto" w:fill="FFFFFF"/>
         </w:rPr>
@@ -1700,6 +1884,7 @@
     </w:p>
     <w:p>
       <w:pPr>
+        <w:jc w:val="both"/>
         <w:rPr>
           <w:shd w:val="clear" w:color="auto" w:fill="FFFFFF"/>
         </w:rPr>
@@ -1708,6 +1893,7 @@
     <w:p>
       <w:pPr>
         <w:pStyle w:val="code"/>
+        <w:jc w:val="both"/>
         <w:rPr>
           <w:shd w:val="clear" w:color="auto" w:fill="FFFFFF"/>
         </w:rPr>
@@ -1728,6 +1914,7 @@
     <w:p>
       <w:pPr>
         <w:pStyle w:val="code"/>
+        <w:jc w:val="both"/>
         <w:rPr>
           <w:shd w:val="clear" w:color="auto" w:fill="FFFFFF"/>
         </w:rPr>
@@ -1742,6 +1929,7 @@
     <w:p>
       <w:pPr>
         <w:pStyle w:val="code"/>
+        <w:jc w:val="both"/>
         <w:rPr>
           <w:shd w:val="clear" w:color="auto" w:fill="FFFFFF"/>
         </w:rPr>
@@ -1756,6 +1944,7 @@
     <w:p>
       <w:pPr>
         <w:pStyle w:val="code"/>
+        <w:jc w:val="both"/>
         <w:rPr>
           <w:shd w:val="clear" w:color="auto" w:fill="FFFFFF"/>
         </w:rPr>
@@ -1763,6 +1952,7 @@
     </w:p>
     <w:p>
       <w:pPr>
+        <w:jc w:val="both"/>
         <w:rPr>
           <w:shd w:val="clear" w:color="auto" w:fill="FFFFFF"/>
         </w:rPr>
@@ -1837,6 +2027,7 @@
     <w:p>
       <w:pPr>
         <w:pStyle w:val="code"/>
+        <w:jc w:val="both"/>
         <w:rPr>
           <w:shd w:val="clear" w:color="auto" w:fill="FFFFFF"/>
         </w:rPr>
@@ -1845,6 +2036,7 @@
     <w:p>
       <w:pPr>
         <w:pStyle w:val="code"/>
+        <w:jc w:val="both"/>
         <w:rPr>
           <w:shd w:val="clear" w:color="auto" w:fill="FFFFFF"/>
         </w:rPr>
@@ -1865,6 +2057,7 @@
     <w:p>
       <w:pPr>
         <w:pStyle w:val="code"/>
+        <w:jc w:val="both"/>
         <w:rPr>
           <w:shd w:val="clear" w:color="auto" w:fill="FFFFFF"/>
         </w:rPr>
@@ -1879,6 +2072,7 @@
     <w:p>
       <w:pPr>
         <w:pStyle w:val="code"/>
+        <w:jc w:val="both"/>
         <w:rPr>
           <w:shd w:val="clear" w:color="auto" w:fill="FFFFFF"/>
         </w:rPr>
@@ -1886,6 +2080,7 @@
     </w:p>
     <w:p>
       <w:pPr>
+        <w:jc w:val="both"/>
         <w:rPr>
           <w:shd w:val="clear" w:color="auto" w:fill="FFFFFF"/>
         </w:rPr>
@@ -1924,6 +2119,7 @@
     <w:p>
       <w:pPr>
         <w:pStyle w:val="code"/>
+        <w:jc w:val="both"/>
         <w:rPr>
           <w:color w:val="auto"/>
         </w:rPr>
@@ -1932,6 +2128,7 @@
     <w:p>
       <w:pPr>
         <w:pStyle w:val="code"/>
+        <w:jc w:val="both"/>
       </w:pPr>
       <w:r>
         <w:t>$</w:t>
@@ -1949,9 +2146,13 @@
     <w:p>
       <w:pPr>
         <w:pStyle w:val="code"/>
-      </w:pPr>
-    </w:p>
-    <w:p>
+        <w:jc w:val="both"/>
+      </w:pPr>
+    </w:p>
+    <w:p>
+      <w:pPr>
+        <w:jc w:val="both"/>
+      </w:pPr>
       <w:r>
         <w:lastRenderedPageBreak/>
         <w:t xml:space="preserve">You can see that the </w:t>
@@ -1984,11 +2185,13 @@
     <w:p>
       <w:pPr>
         <w:pStyle w:val="code"/>
-      </w:pPr>
-    </w:p>
-    <w:p>
-      <w:pPr>
-        <w:pStyle w:val="code"/>
+        <w:jc w:val="both"/>
+      </w:pPr>
+    </w:p>
+    <w:p>
+      <w:pPr>
+        <w:pStyle w:val="code"/>
+        <w:jc w:val="both"/>
       </w:pPr>
       <w:r>
         <w:t>$</w:t>
@@ -2000,6 +2203,7 @@
     <w:p>
       <w:pPr>
         <w:pStyle w:val="code"/>
+        <w:jc w:val="both"/>
       </w:pPr>
       <w:r>
         <w:t>Python 2.6.6</w:t>
@@ -2008,9 +2212,13 @@
     <w:p>
       <w:pPr>
         <w:pStyle w:val="code"/>
-      </w:pPr>
-    </w:p>
-    <w:p>
+        <w:jc w:val="both"/>
+      </w:pPr>
+    </w:p>
+    <w:p>
+      <w:pPr>
+        <w:jc w:val="both"/>
+      </w:pPr>
       <w:r>
         <w:t xml:space="preserve">Rename </w:t>
       </w:r>
@@ -2027,10 +2235,15 @@
         <w:t>version.</w:t>
       </w:r>
     </w:p>
-    <w:p/>
-    <w:p>
-      <w:pPr>
-        <w:pStyle w:val="code"/>
+    <w:p>
+      <w:pPr>
+        <w:jc w:val="both"/>
+      </w:pPr>
+    </w:p>
+    <w:p>
+      <w:pPr>
+        <w:pStyle w:val="code"/>
+        <w:jc w:val="both"/>
       </w:pPr>
       <w:r>
         <w:t>$mv /usr/bin/python /usr/bin/python266</w:t>
@@ -2039,9 +2252,13 @@
     <w:p>
       <w:pPr>
         <w:pStyle w:val="code"/>
-      </w:pPr>
-    </w:p>
-    <w:p>
+        <w:jc w:val="both"/>
+      </w:pPr>
+    </w:p>
+    <w:p>
+      <w:pPr>
+        <w:jc w:val="both"/>
+      </w:pPr>
       <w:r>
         <w:t xml:space="preserve">Create a symbolic link from the file in the </w:t>
       </w:r>
@@ -2055,11 +2272,13 @@
     <w:p>
       <w:pPr>
         <w:pStyle w:val="code"/>
-      </w:pPr>
-    </w:p>
-    <w:p>
-      <w:pPr>
-        <w:pStyle w:val="code"/>
+        <w:jc w:val="both"/>
+      </w:pPr>
+    </w:p>
+    <w:p>
+      <w:pPr>
+        <w:pStyle w:val="code"/>
+        <w:jc w:val="both"/>
       </w:pPr>
       <w:r>
         <w:t>$</w:t>
@@ -2071,9 +2290,13 @@
     <w:p>
       <w:pPr>
         <w:pStyle w:val="code"/>
-      </w:pPr>
-    </w:p>
-    <w:p>
+        <w:jc w:val="both"/>
+      </w:pPr>
+    </w:p>
+    <w:p>
+      <w:pPr>
+        <w:jc w:val="both"/>
+      </w:pPr>
       <w:r>
         <w:t xml:space="preserve">Check that the link indeed refers to the intended version of </w:t>
       </w:r>
@@ -2087,11 +2310,13 @@
     <w:p>
       <w:pPr>
         <w:pStyle w:val="code"/>
-      </w:pPr>
-    </w:p>
-    <w:p>
-      <w:pPr>
-        <w:pStyle w:val="code"/>
+        <w:jc w:val="both"/>
+      </w:pPr>
+    </w:p>
+    <w:p>
+      <w:pPr>
+        <w:pStyle w:val="code"/>
+        <w:jc w:val="both"/>
       </w:pPr>
       <w:r>
         <w:t>$</w:t>
@@ -2106,6 +2331,7 @@
     <w:p>
       <w:pPr>
         <w:pStyle w:val="code"/>
+        <w:jc w:val="both"/>
       </w:pPr>
       <w:r>
         <w:t>Python 2.7.3</w:t>
@@ -2114,9 +2340,13 @@
     <w:p>
       <w:pPr>
         <w:pStyle w:val="code"/>
-      </w:pPr>
-    </w:p>
-    <w:p>
+        <w:jc w:val="both"/>
+      </w:pPr>
+    </w:p>
+    <w:p>
+      <w:pPr>
+        <w:jc w:val="both"/>
+      </w:pPr>
       <w:r>
         <w:t>C</w:t>
       </w:r>
@@ -2133,11 +2363,13 @@
     <w:p>
       <w:pPr>
         <w:pStyle w:val="code"/>
-      </w:pPr>
-    </w:p>
-    <w:p>
-      <w:pPr>
-        <w:pStyle w:val="code"/>
+        <w:jc w:val="both"/>
+      </w:pPr>
+    </w:p>
+    <w:p>
+      <w:pPr>
+        <w:pStyle w:val="code"/>
+        <w:jc w:val="both"/>
       </w:pPr>
       <w:r>
         <w:t>$python --version</w:t>
@@ -2146,6 +2378,7 @@
     <w:p>
       <w:pPr>
         <w:pStyle w:val="code"/>
+        <w:jc w:val="both"/>
       </w:pPr>
       <w:r>
         <w:t>Python 2.7.3</w:t>
@@ -2154,9 +2387,13 @@
     <w:p>
       <w:pPr>
         <w:pStyle w:val="code"/>
-      </w:pPr>
-    </w:p>
-    <w:p>
+        <w:jc w:val="both"/>
+      </w:pPr>
+    </w:p>
+    <w:p>
+      <w:pPr>
+        <w:jc w:val="both"/>
+      </w:pPr>
       <w:r>
         <w:t xml:space="preserve">Install </w:t>
       </w:r>
@@ -2175,11 +2412,13 @@
     <w:p>
       <w:pPr>
         <w:pStyle w:val="code"/>
-      </w:pPr>
-    </w:p>
-    <w:p>
-      <w:pPr>
-        <w:pStyle w:val="code"/>
+        <w:jc w:val="both"/>
+      </w:pPr>
+    </w:p>
+    <w:p>
+      <w:pPr>
+        <w:pStyle w:val="code"/>
+        <w:jc w:val="both"/>
       </w:pPr>
       <w:r>
         <w:t xml:space="preserve">$sudo curl -o ez_setup.py </w:t>
@@ -2196,11 +2435,13 @@
     <w:p>
       <w:pPr>
         <w:pStyle w:val="code"/>
-      </w:pPr>
-    </w:p>
-    <w:p>
-      <w:pPr>
-        <w:pStyle w:val="code"/>
+        <w:jc w:val="both"/>
+      </w:pPr>
+    </w:p>
+    <w:p>
+      <w:pPr>
+        <w:pStyle w:val="code"/>
+        <w:jc w:val="both"/>
       </w:pPr>
       <w:r>
         <w:t>$</w:t>
@@ -2212,9 +2453,13 @@
     <w:p>
       <w:pPr>
         <w:pStyle w:val="code"/>
-      </w:pPr>
-    </w:p>
-    <w:p>
+        <w:jc w:val="both"/>
+      </w:pPr>
+    </w:p>
+    <w:p>
+      <w:pPr>
+        <w:jc w:val="both"/>
+      </w:pPr>
       <w:r>
         <w:t xml:space="preserve">Use </w:t>
       </w:r>
@@ -2263,11 +2508,13 @@
     <w:p>
       <w:pPr>
         <w:pStyle w:val="code"/>
-      </w:pPr>
-    </w:p>
-    <w:p>
-      <w:pPr>
-        <w:pStyle w:val="code"/>
+        <w:jc w:val="both"/>
+      </w:pPr>
+    </w:p>
+    <w:p>
+      <w:pPr>
+        <w:pStyle w:val="code"/>
+        <w:jc w:val="both"/>
       </w:pPr>
       <w:r>
         <w:t>$</w:t>
@@ -2279,9 +2526,13 @@
     <w:p>
       <w:pPr>
         <w:pStyle w:val="code"/>
-      </w:pPr>
-    </w:p>
-    <w:p>
+        <w:jc w:val="both"/>
+      </w:pPr>
+    </w:p>
+    <w:p>
+      <w:pPr>
+        <w:jc w:val="both"/>
+      </w:pPr>
       <w:r>
         <w:t>T</w:t>
       </w:r>
@@ -2380,11 +2631,13 @@
     <w:p>
       <w:pPr>
         <w:pStyle w:val="code"/>
-      </w:pPr>
-    </w:p>
-    <w:p>
-      <w:pPr>
-        <w:pStyle w:val="code"/>
+        <w:jc w:val="both"/>
+      </w:pPr>
+    </w:p>
+    <w:p>
+      <w:pPr>
+        <w:pStyle w:val="code"/>
+        <w:jc w:val="both"/>
       </w:pPr>
       <w:r>
         <w:t>$</w:t>
@@ -2393,8 +2646,15 @@
         <w:t>sudo pip install virtualenv</w:t>
       </w:r>
     </w:p>
-    <w:p/>
-    <w:p>
+    <w:p>
+      <w:pPr>
+        <w:jc w:val="both"/>
+      </w:pPr>
+    </w:p>
+    <w:p>
+      <w:pPr>
+        <w:jc w:val="both"/>
+      </w:pPr>
       <w:proofErr w:type="spellStart"/>
       <w:r>
         <w:t>Streamparse</w:t>
@@ -2438,9 +2698,14 @@
         <w:t>.</w:t>
       </w:r>
     </w:p>
-    <w:p/>
-    <w:p>
-      <w:pPr>
+    <w:p>
+      <w:pPr>
+        <w:jc w:val="both"/>
+      </w:pPr>
+    </w:p>
+    <w:p>
+      <w:pPr>
+        <w:jc w:val="both"/>
         <w:rPr>
           <w:i/>
           <w:sz w:val="18"/>
@@ -2633,10 +2898,15 @@
         <w:t xml:space="preserve"> command.</w:t>
       </w:r>
     </w:p>
-    <w:p/>
-    <w:p>
-      <w:pPr>
-        <w:pStyle w:val="code"/>
+    <w:p>
+      <w:pPr>
+        <w:jc w:val="both"/>
+      </w:pPr>
+    </w:p>
+    <w:p>
+      <w:pPr>
+        <w:pStyle w:val="code"/>
+        <w:jc w:val="both"/>
       </w:pPr>
       <w:r>
         <w:t>$</w:t>
@@ -2656,10 +2926,21 @@
         </w:r>
       </w:hyperlink>
     </w:p>
-    <w:p/>
-    <w:p>
-      <w:r>
-        <w:lastRenderedPageBreak/>
+    <w:p>
+      <w:pPr>
+        <w:jc w:val="both"/>
+      </w:pPr>
+    </w:p>
+    <w:p>
+      <w:pPr>
+        <w:jc w:val="both"/>
+      </w:pPr>
+    </w:p>
+    <w:p>
+      <w:pPr>
+        <w:jc w:val="both"/>
+      </w:pPr>
+      <w:r>
         <w:t xml:space="preserve">If you check the permissions on the </w:t>
       </w:r>
       <w:proofErr w:type="spellStart"/>
@@ -2689,10 +2970,15 @@
         <w:t xml:space="preserve"> </w:t>
       </w:r>
     </w:p>
-    <w:p/>
-    <w:p>
-      <w:pPr>
-        <w:pStyle w:val="code"/>
+    <w:p>
+      <w:pPr>
+        <w:jc w:val="both"/>
+      </w:pPr>
+    </w:p>
+    <w:p>
+      <w:pPr>
+        <w:pStyle w:val="code"/>
+        <w:jc w:val="both"/>
       </w:pPr>
       <w:r>
         <w:t>$ls -l /usr/bin/lein</w:t>
@@ -2701,6 +2987,7 @@
     <w:p>
       <w:pPr>
         <w:pStyle w:val="code"/>
+        <w:jc w:val="both"/>
       </w:pPr>
       <w:r>
         <w:t>-rw-r--r-- 1 root root 12713 Oct 25 17:01 /usr/bin/lein</w:t>
@@ -2709,9 +2996,13 @@
     <w:p>
       <w:pPr>
         <w:pStyle w:val="code"/>
-      </w:pPr>
-    </w:p>
-    <w:p>
+        <w:jc w:val="both"/>
+      </w:pPr>
+    </w:p>
+    <w:p>
+      <w:pPr>
+        <w:jc w:val="both"/>
+      </w:pPr>
       <w:r>
         <w:t xml:space="preserve">Use the following </w:t>
       </w:r>
@@ -2735,10 +3026,15 @@
         <w:t xml:space="preserve"> permission for all users.</w:t>
       </w:r>
     </w:p>
-    <w:p/>
-    <w:p>
-      <w:pPr>
-        <w:pStyle w:val="code"/>
+    <w:p>
+      <w:pPr>
+        <w:jc w:val="both"/>
+      </w:pPr>
+    </w:p>
+    <w:p>
+      <w:pPr>
+        <w:pStyle w:val="code"/>
+        <w:jc w:val="both"/>
       </w:pPr>
       <w:r>
         <w:t>$ chmod a+x</w:t>
@@ -2753,9 +3049,13 @@
     <w:p>
       <w:pPr>
         <w:pStyle w:val="code"/>
-      </w:pPr>
-    </w:p>
-    <w:p>
+        <w:jc w:val="both"/>
+      </w:pPr>
+    </w:p>
+    <w:p>
+      <w:pPr>
+        <w:jc w:val="both"/>
+      </w:pPr>
       <w:r>
         <w:t xml:space="preserve">Check that </w:t>
       </w:r>
@@ -2772,10 +3072,15 @@
         <w:t>.</w:t>
       </w:r>
     </w:p>
-    <w:p/>
-    <w:p>
-      <w:pPr>
-        <w:pStyle w:val="code"/>
+    <w:p>
+      <w:pPr>
+        <w:jc w:val="both"/>
+      </w:pPr>
+    </w:p>
+    <w:p>
+      <w:pPr>
+        <w:pStyle w:val="code"/>
+        <w:jc w:val="both"/>
       </w:pPr>
       <w:r>
         <w:t>$ls -l /usr/bin/lein</w:t>
@@ -2784,6 +3089,7 @@
     <w:p>
       <w:pPr>
         <w:pStyle w:val="code"/>
+        <w:jc w:val="both"/>
       </w:pPr>
       <w:r>
         <w:t>-rwxr-xr-x 1 root root 12713 Oct 25 17:01 /usr/bin/lein</w:t>
@@ -2792,9 +3098,13 @@
     <w:p>
       <w:pPr>
         <w:pStyle w:val="code"/>
-      </w:pPr>
-    </w:p>
-    <w:p>
+        <w:jc w:val="both"/>
+      </w:pPr>
+    </w:p>
+    <w:p>
+      <w:pPr>
+        <w:jc w:val="both"/>
+      </w:pPr>
       <w:r>
         <w:t>The f</w:t>
       </w:r>
@@ -2819,11 +3129,13 @@
     <w:p>
       <w:pPr>
         <w:pStyle w:val="code"/>
-      </w:pPr>
-    </w:p>
-    <w:p>
-      <w:pPr>
-        <w:pStyle w:val="code"/>
+        <w:jc w:val="both"/>
+      </w:pPr>
+    </w:p>
+    <w:p>
+      <w:pPr>
+        <w:pStyle w:val="code"/>
+        <w:jc w:val="both"/>
       </w:pPr>
       <w:r>
         <w:t>$</w:t>
@@ -2841,11 +3153,13 @@
     <w:p>
       <w:pPr>
         <w:pStyle w:val="code"/>
-      </w:pPr>
-    </w:p>
-    <w:p>
-      <w:pPr>
-        <w:pStyle w:val="code"/>
+        <w:jc w:val="both"/>
+      </w:pPr>
+    </w:p>
+    <w:p>
+      <w:pPr>
+        <w:pStyle w:val="code"/>
+        <w:jc w:val="both"/>
       </w:pPr>
       <w:r>
         <w:t>$lein version</w:t>
@@ -2854,6 +3168,7 @@
     <w:p>
       <w:pPr>
         <w:pStyle w:val="code"/>
+        <w:jc w:val="both"/>
       </w:pPr>
       <w:r>
         <w:t>WARNING: You're currently running as root; probably by accident.</w:t>
@@ -2862,6 +3177,7 @@
     <w:p>
       <w:pPr>
         <w:pStyle w:val="code"/>
+        <w:jc w:val="both"/>
       </w:pPr>
       <w:r>
         <w:t>Press control-C to abort or Enter to continue as root.</w:t>
@@ -2870,6 +3186,7 @@
     <w:p>
       <w:pPr>
         <w:pStyle w:val="code"/>
+        <w:jc w:val="both"/>
       </w:pPr>
       <w:r>
         <w:t>Set LEIN_ROOT to disable this warning.</w:t>
@@ -2878,11 +3195,13 @@
     <w:p>
       <w:pPr>
         <w:pStyle w:val="code"/>
-      </w:pPr>
-    </w:p>
-    <w:p>
-      <w:pPr>
-        <w:pStyle w:val="code"/>
+        <w:jc w:val="both"/>
+      </w:pPr>
+    </w:p>
+    <w:p>
+      <w:pPr>
+        <w:pStyle w:val="code"/>
+        <w:jc w:val="both"/>
       </w:pPr>
       <w:r>
         <w:t xml:space="preserve">Leiningen 2.5.3 on Java 1.7.0_79 Java HotSpot(TM) 64-Bit Server </w:t>
@@ -2891,9 +3210,18 @@
     <w:p>
       <w:pPr>
         <w:pStyle w:val="code"/>
-      </w:pPr>
-    </w:p>
-    <w:p>
+        <w:jc w:val="both"/>
+      </w:pPr>
+    </w:p>
+    <w:p>
+      <w:pPr>
+        <w:jc w:val="both"/>
+      </w:pPr>
+    </w:p>
+    <w:p>
+      <w:pPr>
+        <w:jc w:val="both"/>
+      </w:pPr>
       <w:r>
         <w:t xml:space="preserve">Install </w:t>
       </w:r>
@@ -2909,11 +3237,13 @@
     <w:p>
       <w:pPr>
         <w:pStyle w:val="code"/>
-      </w:pPr>
-    </w:p>
-    <w:p>
-      <w:pPr>
-        <w:pStyle w:val="code"/>
+        <w:jc w:val="both"/>
+      </w:pPr>
+    </w:p>
+    <w:p>
+      <w:pPr>
+        <w:pStyle w:val="code"/>
+        <w:jc w:val="both"/>
       </w:pPr>
       <w:r>
         <w:t>$</w:t>
@@ -2925,9 +3255,18 @@
     <w:p>
       <w:pPr>
         <w:pStyle w:val="code"/>
-      </w:pPr>
-    </w:p>
-    <w:p>
+        <w:jc w:val="both"/>
+      </w:pPr>
+    </w:p>
+    <w:p>
+      <w:pPr>
+        <w:jc w:val="both"/>
+      </w:pPr>
+    </w:p>
+    <w:p>
+      <w:pPr>
+        <w:jc w:val="both"/>
+      </w:pPr>
       <w:r>
         <w:t>Now</w:t>
       </w:r>
@@ -2975,10 +3314,15 @@
         <w:t xml:space="preserve"> example.</w:t>
       </w:r>
     </w:p>
-    <w:p/>
-    <w:p>
-      <w:pPr>
-        <w:pStyle w:val="code"/>
+    <w:p>
+      <w:pPr>
+        <w:jc w:val="both"/>
+      </w:pPr>
+    </w:p>
+    <w:p>
+      <w:pPr>
+        <w:pStyle w:val="code"/>
+        <w:jc w:val="both"/>
       </w:pPr>
       <w:r>
         <w:t>$</w:t>
@@ -2991,9 +3335,13 @@
       <w:pPr>
         <w:pStyle w:val="code"/>
         <w:ind w:firstLine="0"/>
-      </w:pPr>
-    </w:p>
-    <w:p>
+        <w:jc w:val="both"/>
+      </w:pPr>
+    </w:p>
+    <w:p>
+      <w:pPr>
+        <w:jc w:val="both"/>
+      </w:pPr>
       <w:r>
         <w:t>After</w:t>
       </w:r>
@@ -3025,11 +3373,13 @@
     <w:p>
       <w:pPr>
         <w:pStyle w:val="code"/>
-      </w:pPr>
-    </w:p>
-    <w:p>
-      <w:pPr>
-        <w:pStyle w:val="code"/>
+        <w:jc w:val="both"/>
+      </w:pPr>
+    </w:p>
+    <w:p>
+      <w:pPr>
+        <w:pStyle w:val="code"/>
+        <w:jc w:val="both"/>
       </w:pPr>
       <w:r>
         <w:t>$cd wordcount</w:t>
@@ -3038,6 +3388,7 @@
     <w:p>
       <w:pPr>
         <w:pStyle w:val="code"/>
+        <w:jc w:val="both"/>
       </w:pPr>
       <w:r>
         <w:t>$</w:t>
@@ -3049,18 +3400,34 @@
     <w:p>
       <w:pPr>
         <w:pStyle w:val="code"/>
+        <w:jc w:val="both"/>
       </w:pPr>
     </w:p>
     <w:p>
       <w:pPr>
         <w:pStyle w:val="Normal1"/>
+        <w:jc w:val="both"/>
+      </w:pPr>
+    </w:p>
+    <w:p>
+      <w:pPr>
+        <w:pStyle w:val="Normal1"/>
+        <w:jc w:val="both"/>
+      </w:pPr>
+    </w:p>
+    <w:p>
+      <w:pPr>
+        <w:pStyle w:val="Normal1"/>
+        <w:jc w:val="both"/>
       </w:pPr>
     </w:p>
     <w:p>
       <w:pPr>
         <w:pStyle w:val="Heading1"/>
-      </w:pPr>
-      <w:r>
+        <w:jc w:val="both"/>
+      </w:pPr>
+      <w:r>
+        <w:lastRenderedPageBreak/>
         <w:t xml:space="preserve">Step </w:t>
       </w:r>
       <w:r>
@@ -3104,6 +3471,9 @@
       </w:r>
     </w:p>
     <w:p>
+      <w:pPr>
+        <w:jc w:val="both"/>
+      </w:pPr>
       <w:r>
         <w:t>In this step, y</w:t>
       </w:r>
@@ -3171,6 +3541,7 @@
     <w:p>
       <w:pPr>
         <w:pStyle w:val="Normal1"/>
+        <w:jc w:val="both"/>
         <w:rPr>
           <w:color w:val="auto"/>
           <w:sz w:val="20"/>
@@ -3183,7 +3554,6 @@
           <w:sz w:val="20"/>
           <w:szCs w:val="20"/>
         </w:rPr>
-        <w:lastRenderedPageBreak/>
         <w:t xml:space="preserve">            </w:t>
       </w:r>
       <w:r>
@@ -3254,7 +3624,7 @@
     <w:p>
       <w:pPr>
         <w:pStyle w:val="Normal1"/>
-        <w:jc w:val="center"/>
+        <w:jc w:val="both"/>
         <w:rPr>
           <w:b/>
           <w:color w:val="222222"/>
@@ -3267,7 +3637,7 @@
     <w:p>
       <w:pPr>
         <w:pStyle w:val="Normal1"/>
-        <w:jc w:val="center"/>
+        <w:jc w:val="both"/>
         <w:rPr>
           <w:rFonts w:asciiTheme="majorHAnsi" w:hAnsiTheme="majorHAnsi"/>
         </w:rPr>
@@ -3282,12 +3652,16 @@
     <w:p>
       <w:pPr>
         <w:pStyle w:val="Normal1"/>
+        <w:jc w:val="both"/>
         <w:rPr>
           <w:rFonts w:asciiTheme="majorHAnsi" w:hAnsiTheme="majorHAnsi"/>
         </w:rPr>
       </w:pPr>
     </w:p>
     <w:p>
+      <w:pPr>
+        <w:jc w:val="both"/>
+      </w:pPr>
       <w:r>
         <w:t>Create a project by running</w:t>
       </w:r>
@@ -3301,6 +3675,7 @@
     <w:p>
       <w:pPr>
         <w:pStyle w:val="Normal1"/>
+        <w:jc w:val="both"/>
         <w:rPr>
           <w:rFonts w:asciiTheme="majorHAnsi" w:hAnsiTheme="majorHAnsi"/>
         </w:rPr>
@@ -3310,6 +3685,7 @@
       <w:pPr>
         <w:pStyle w:val="Normal1"/>
         <w:ind w:firstLine="720"/>
+        <w:jc w:val="both"/>
         <w:rPr>
           <w:rFonts w:asciiTheme="majorHAnsi" w:hAnsiTheme="majorHAnsi"/>
         </w:rPr>
@@ -3383,12 +3759,16 @@
     <w:p>
       <w:pPr>
         <w:pStyle w:val="Normal1"/>
+        <w:jc w:val="both"/>
         <w:rPr>
           <w:rFonts w:asciiTheme="majorHAnsi" w:hAnsiTheme="majorHAnsi"/>
         </w:rPr>
       </w:pPr>
     </w:p>
     <w:p>
+      <w:pPr>
+        <w:jc w:val="both"/>
+      </w:pPr>
       <w:r>
         <w:t xml:space="preserve">This command provides a basic </w:t>
       </w:r>
@@ -3448,8 +3828,15 @@
         <w:t xml:space="preserve"> </w:t>
       </w:r>
     </w:p>
-    <w:p/>
-    <w:p>
+    <w:p>
+      <w:pPr>
+        <w:jc w:val="both"/>
+      </w:pPr>
+    </w:p>
+    <w:p>
+      <w:pPr>
+        <w:jc w:val="both"/>
+      </w:pPr>
       <w:r>
         <w:t xml:space="preserve">When constructing your topology it is important to remember that the topology is a function definition. This function </w:t>
       </w:r>
@@ -3505,8 +3892,15 @@
         <w:t>The options argument contains a mapping of topology settings.</w:t>
       </w:r>
     </w:p>
-    <w:p/>
-    <w:p>
+    <w:p>
+      <w:pPr>
+        <w:jc w:val="both"/>
+      </w:pPr>
+    </w:p>
+    <w:p>
+      <w:pPr>
+        <w:jc w:val="both"/>
+      </w:pPr>
       <w:r>
         <w:t>You need to make sure that the topology and code are consistent with respect to the names for emitted tuples, dependencies</w:t>
       </w:r>
@@ -3612,11 +4006,16 @@
         <w:t>:</w:t>
       </w:r>
     </w:p>
-    <w:p/>
+    <w:p>
+      <w:pPr>
+        <w:jc w:val="both"/>
+      </w:pPr>
+    </w:p>
     <w:p>
       <w:pPr>
         <w:pStyle w:val="code"/>
         <w:ind w:firstLine="0"/>
+        <w:jc w:val="both"/>
       </w:pPr>
       <w:r>
         <w:tab/>
@@ -3632,6 +4031,7 @@
     <w:p>
       <w:pPr>
         <w:pStyle w:val="code"/>
+        <w:jc w:val="both"/>
       </w:pPr>
       <w:r>
         <w:t xml:space="preserve"> </w:t>
@@ -3643,20 +4043,22 @@
     <w:p>
       <w:pPr>
         <w:pStyle w:val="code"/>
-      </w:pPr>
-    </w:p>
-    <w:p>
-      <w:pPr>
-        <w:pStyle w:val="code"/>
-      </w:pPr>
-      <w:r>
-        <w:lastRenderedPageBreak/>
+        <w:jc w:val="both"/>
+      </w:pPr>
+    </w:p>
+    <w:p>
+      <w:pPr>
+        <w:pStyle w:val="code"/>
+        <w:jc w:val="both"/>
+      </w:pPr>
+      <w:r>
         <w:t>(defn tweetcount [options]</w:t>
       </w:r>
     </w:p>
     <w:p>
       <w:pPr>
         <w:pStyle w:val="code"/>
+        <w:jc w:val="both"/>
       </w:pPr>
       <w:r>
         <w:t xml:space="preserve"> </w:t>
@@ -3668,6 +4070,7 @@
     <w:p>
       <w:pPr>
         <w:pStyle w:val="code"/>
+        <w:jc w:val="both"/>
       </w:pPr>
       <w:r>
         <w:t xml:space="preserve">  </w:t>
@@ -3679,6 +4082,7 @@
     <w:p>
       <w:pPr>
         <w:pStyle w:val="code"/>
+        <w:jc w:val="both"/>
       </w:pPr>
       <w:r>
         <w:tab/>
@@ -3690,6 +4094,7 @@
     <w:p>
       <w:pPr>
         <w:pStyle w:val="code"/>
+        <w:jc w:val="both"/>
       </w:pPr>
       <w:r>
         <w:t xml:space="preserve">     </w:t>
@@ -3701,6 +4106,7 @@
     <w:p>
       <w:pPr>
         <w:pStyle w:val="code"/>
+        <w:jc w:val="both"/>
       </w:pPr>
       <w:r>
         <w:t xml:space="preserve">     </w:t>
@@ -3712,6 +4118,7 @@
     <w:p>
       <w:pPr>
         <w:pStyle w:val="code"/>
+        <w:jc w:val="both"/>
       </w:pPr>
       <w:r>
         <w:t xml:space="preserve">     </w:t>
@@ -3723,6 +4130,7 @@
     <w:p>
       <w:pPr>
         <w:pStyle w:val="code"/>
+        <w:jc w:val="both"/>
       </w:pPr>
       <w:r>
         <w:t xml:space="preserve">     </w:t>
@@ -3738,6 +4146,7 @@
     <w:p>
       <w:pPr>
         <w:pStyle w:val="code"/>
+        <w:jc w:val="both"/>
       </w:pPr>
       <w:r>
         <w:t xml:space="preserve">  </w:t>
@@ -3749,6 +4158,7 @@
     <w:p>
       <w:pPr>
         <w:pStyle w:val="code"/>
+        <w:jc w:val="both"/>
       </w:pPr>
       <w:r>
         <w:tab/>
@@ -3766,6 +4176,7 @@
     <w:p>
       <w:pPr>
         <w:pStyle w:val="code"/>
+        <w:jc w:val="both"/>
       </w:pPr>
       <w:r>
         <w:t xml:space="preserve"> </w:t>
@@ -3784,6 +4195,7 @@
     <w:p>
       <w:pPr>
         <w:pStyle w:val="code"/>
+        <w:jc w:val="both"/>
       </w:pPr>
       <w:r>
         <w:t xml:space="preserve">  </w:t>
@@ -3795,6 +4207,7 @@
     <w:p>
       <w:pPr>
         <w:pStyle w:val="code"/>
+        <w:jc w:val="both"/>
       </w:pPr>
       <w:r>
         <w:tab/>
@@ -3812,6 +4225,7 @@
     <w:p>
       <w:pPr>
         <w:pStyle w:val="code"/>
+        <w:jc w:val="both"/>
       </w:pPr>
       <w:r>
         <w:t xml:space="preserve">  </w:t>
@@ -3827,6 +4241,7 @@
     <w:p>
       <w:pPr>
         <w:pStyle w:val="code"/>
+        <w:jc w:val="both"/>
       </w:pPr>
       <w:r>
         <w:t xml:space="preserve">  </w:t>
@@ -3839,6 +4254,7 @@
     <w:p>
       <w:pPr>
         <w:pStyle w:val="code"/>
+        <w:jc w:val="both"/>
       </w:pPr>
       <w:r>
         <w:t xml:space="preserve"> </w:t>
@@ -3850,15 +4266,21 @@
     <w:p>
       <w:pPr>
         <w:pStyle w:val="code"/>
+        <w:jc w:val="both"/>
       </w:pPr>
       <w:r>
         <w:t>)</w:t>
       </w:r>
     </w:p>
-    <w:p/>
+    <w:p>
+      <w:pPr>
+        <w:jc w:val="both"/>
+      </w:pPr>
+    </w:p>
     <w:p>
       <w:pPr>
         <w:pStyle w:val="Heading2"/>
+        <w:jc w:val="both"/>
       </w:pPr>
       <w:r>
         <w:rPr>
@@ -3880,6 +4302,9 @@
       </w:r>
     </w:p>
     <w:p>
+      <w:pPr>
+        <w:jc w:val="both"/>
+      </w:pPr>
       <w:proofErr w:type="gramStart"/>
       <w:r>
         <w:t>T</w:t>
@@ -3944,9 +4369,14 @@
         <w:t>.</w:t>
       </w:r>
     </w:p>
-    <w:p/>
-    <w:p>
-      <w:pPr>
+    <w:p>
+      <w:pPr>
+        <w:jc w:val="both"/>
+      </w:pPr>
+    </w:p>
+    <w:p>
+      <w:pPr>
+        <w:jc w:val="both"/>
         <w:rPr>
           <w:noProof/>
           <w:highlight w:val="white"/>
@@ -3991,6 +4421,9 @@
       </w:r>
     </w:p>
     <w:p>
+      <w:pPr>
+        <w:jc w:val="both"/>
+      </w:pPr>
       <w:r>
         <w:t xml:space="preserve">Create a file called </w:t>
       </w:r>
@@ -4055,6 +4488,7 @@
     <w:p>
       <w:pPr>
         <w:pStyle w:val="Normal1"/>
+        <w:jc w:val="both"/>
       </w:pPr>
     </w:p>
     <w:p>
@@ -4393,6 +4827,7 @@
         <w:rPr>
           <w:highlight w:val="white"/>
         </w:rPr>
+        <w:lastRenderedPageBreak/>
         <w:t xml:space="preserve">  </w:t>
       </w:r>
       <w:r>
@@ -4432,8 +4867,15 @@
         <w:t># if a tuple fails to process, do nothing</w:t>
       </w:r>
     </w:p>
-    <w:p/>
-    <w:p>
+    <w:p>
+      <w:pPr>
+        <w:jc w:val="both"/>
+      </w:pPr>
+    </w:p>
+    <w:p>
+      <w:pPr>
+        <w:jc w:val="both"/>
+      </w:pPr>
       <w:r>
         <w:t xml:space="preserve">This Storm </w:t>
       </w:r>
@@ -4463,6 +4905,7 @@
           <w:ilvl w:val="0"/>
           <w:numId w:val="11"/>
         </w:numPr>
+        <w:jc w:val="both"/>
       </w:pPr>
       <w:r>
         <w:rPr>
@@ -4471,7 +4914,6 @@
           <w:color w:val="000000" w:themeColor="text1"/>
           <w:highlight w:val="white"/>
         </w:rPr>
-        <w:lastRenderedPageBreak/>
         <w:t>i</w:t>
       </w:r>
       <w:r>
@@ -4503,6 +4945,7 @@
           <w:ilvl w:val="0"/>
           <w:numId w:val="11"/>
         </w:numPr>
+        <w:jc w:val="both"/>
       </w:pPr>
       <w:r>
         <w:rPr>
@@ -4548,6 +4991,7 @@
           <w:ilvl w:val="0"/>
           <w:numId w:val="11"/>
         </w:numPr>
+        <w:jc w:val="both"/>
       </w:pPr>
       <w:r>
         <w:rPr>
@@ -4593,6 +5037,7 @@
           <w:ilvl w:val="0"/>
           <w:numId w:val="11"/>
         </w:numPr>
+        <w:jc w:val="both"/>
       </w:pPr>
       <w:r>
         <w:rPr>
@@ -4649,9 +5094,13 @@
     <w:p>
       <w:pPr>
         <w:ind w:left="360"/>
-      </w:pPr>
-    </w:p>
-    <w:p>
+        <w:jc w:val="both"/>
+      </w:pPr>
+    </w:p>
+    <w:p>
+      <w:pPr>
+        <w:jc w:val="both"/>
+      </w:pPr>
       <w:r>
         <w:t xml:space="preserve">Now you can put </w:t>
       </w:r>
@@ -4733,6 +5182,7 @@
     <w:p>
       <w:pPr>
         <w:pStyle w:val="Normal1"/>
+        <w:jc w:val="both"/>
         <w:rPr>
           <w:rFonts w:asciiTheme="majorHAnsi" w:hAnsiTheme="majorHAnsi"/>
         </w:rPr>
@@ -4740,6 +5190,7 @@
     </w:p>
     <w:p>
       <w:pPr>
+        <w:jc w:val="both"/>
         <w:rPr>
           <w:noProof/>
           <w:highlight w:val="white"/>
@@ -4786,6 +5237,9 @@
       </w:r>
     </w:p>
     <w:p>
+      <w:pPr>
+        <w:jc w:val="both"/>
+      </w:pPr>
       <w:r>
         <w:t>T</w:t>
       </w:r>
@@ -4882,6 +5336,7 @@
     <w:p>
       <w:pPr>
         <w:pStyle w:val="Normal1"/>
+        <w:jc w:val="both"/>
         <w:rPr>
           <w:rFonts w:asciiTheme="majorHAnsi" w:hAnsiTheme="majorHAnsi"/>
         </w:rPr>
@@ -4890,6 +5345,7 @@
     <w:p>
       <w:pPr>
         <w:pStyle w:val="code"/>
+        <w:jc w:val="both"/>
         <w:rPr>
           <w:highlight w:val="white"/>
         </w:rPr>
@@ -4916,6 +5372,7 @@
     <w:p>
       <w:pPr>
         <w:pStyle w:val="code"/>
+        <w:jc w:val="both"/>
       </w:pPr>
       <w:r>
         <w:rPr>
@@ -4927,6 +5384,7 @@
     <w:p>
       <w:pPr>
         <w:pStyle w:val="code"/>
+        <w:jc w:val="both"/>
       </w:pPr>
       <w:r>
         <w:rPr>
@@ -4938,6 +5396,7 @@
     <w:p>
       <w:pPr>
         <w:pStyle w:val="code"/>
+        <w:jc w:val="both"/>
       </w:pPr>
       <w:r>
         <w:rPr>
@@ -4949,6 +5408,7 @@
     <w:p>
       <w:pPr>
         <w:pStyle w:val="code"/>
+        <w:jc w:val="both"/>
       </w:pPr>
       <w:r>
         <w:rPr>
@@ -4966,6 +5426,7 @@
     <w:p>
       <w:pPr>
         <w:pStyle w:val="code"/>
+        <w:jc w:val="both"/>
       </w:pPr>
       <w:r>
         <w:rPr>
@@ -4977,6 +5438,7 @@
     <w:p>
       <w:pPr>
         <w:pStyle w:val="code"/>
+        <w:jc w:val="both"/>
       </w:pPr>
       <w:r>
         <w:rPr>
@@ -4994,6 +5456,7 @@
     <w:p>
       <w:pPr>
         <w:pStyle w:val="code"/>
+        <w:jc w:val="both"/>
       </w:pPr>
       <w:r>
         <w:rPr>
@@ -5023,6 +5486,7 @@
     <w:p>
       <w:pPr>
         <w:pStyle w:val="code"/>
+        <w:jc w:val="both"/>
       </w:pPr>
       <w:r>
         <w:rPr>
@@ -5040,6 +5504,7 @@
     <w:p>
       <w:pPr>
         <w:pStyle w:val="code"/>
+        <w:jc w:val="both"/>
         <w:rPr>
           <w:highlight w:val="white"/>
         </w:rPr>
@@ -5066,6 +5531,7 @@
     <w:p>
       <w:pPr>
         <w:pStyle w:val="code"/>
+        <w:jc w:val="both"/>
       </w:pPr>
       <w:r>
         <w:rPr>
@@ -5083,6 +5549,7 @@
     <w:p>
       <w:pPr>
         <w:pStyle w:val="code"/>
+        <w:jc w:val="both"/>
       </w:pPr>
       <w:r>
         <w:rPr>
@@ -5100,6 +5567,7 @@
     <w:p>
       <w:pPr>
         <w:pStyle w:val="code"/>
+        <w:jc w:val="both"/>
       </w:pPr>
       <w:r>
         <w:rPr>
@@ -5117,6 +5585,7 @@
     <w:p>
       <w:pPr>
         <w:pStyle w:val="code"/>
+        <w:jc w:val="both"/>
       </w:pPr>
       <w:r>
         <w:rPr>
@@ -5134,6 +5603,7 @@
     <w:p>
       <w:pPr>
         <w:pStyle w:val="code"/>
+        <w:jc w:val="both"/>
       </w:pPr>
       <w:r>
         <w:rPr>
@@ -5151,6 +5621,7 @@
     <w:p>
       <w:pPr>
         <w:pStyle w:val="code"/>
+        <w:jc w:val="both"/>
       </w:pPr>
       <w:r>
         <w:rPr>
@@ -5168,6 +5639,7 @@
     <w:p>
       <w:pPr>
         <w:pStyle w:val="code"/>
+        <w:jc w:val="both"/>
       </w:pPr>
       <w:r>
         <w:rPr>
@@ -5185,6 +5657,7 @@
     <w:p>
       <w:pPr>
         <w:pStyle w:val="code"/>
+        <w:jc w:val="both"/>
       </w:pPr>
       <w:r>
         <w:rPr>
@@ -5202,6 +5675,7 @@
     <w:p>
       <w:pPr>
         <w:pStyle w:val="code"/>
+        <w:jc w:val="both"/>
       </w:pPr>
       <w:r>
         <w:rPr>
@@ -5219,6 +5693,7 @@
     <w:p>
       <w:pPr>
         <w:pStyle w:val="code"/>
+        <w:jc w:val="both"/>
       </w:pPr>
       <w:r>
         <w:rPr>
@@ -5236,6 +5711,7 @@
     <w:p>
       <w:pPr>
         <w:pStyle w:val="code"/>
+        <w:jc w:val="both"/>
       </w:pPr>
       <w:r>
         <w:rPr>
@@ -5253,6 +5729,7 @@
     <w:p>
       <w:pPr>
         <w:pStyle w:val="code"/>
+        <w:jc w:val="both"/>
       </w:pPr>
       <w:r>
         <w:rPr>
@@ -5270,6 +5747,7 @@
     <w:p>
       <w:pPr>
         <w:pStyle w:val="code"/>
+        <w:jc w:val="both"/>
       </w:pPr>
       <w:r>
         <w:rPr>
@@ -5287,6 +5765,7 @@
     <w:p>
       <w:pPr>
         <w:pStyle w:val="code"/>
+        <w:jc w:val="both"/>
       </w:pPr>
       <w:r>
         <w:rPr>
@@ -5304,6 +5783,7 @@
     <w:p>
       <w:pPr>
         <w:pStyle w:val="code"/>
+        <w:jc w:val="both"/>
       </w:pPr>
       <w:r>
         <w:rPr>
@@ -5321,6 +5801,7 @@
     <w:p>
       <w:pPr>
         <w:pStyle w:val="code"/>
+        <w:jc w:val="both"/>
       </w:pPr>
       <w:r>
         <w:rPr>
@@ -5338,6 +5819,7 @@
     <w:p>
       <w:pPr>
         <w:pStyle w:val="code"/>
+        <w:jc w:val="both"/>
       </w:pPr>
       <w:r>
         <w:rPr>
@@ -5361,6 +5843,7 @@
     <w:p>
       <w:pPr>
         <w:pStyle w:val="code"/>
+        <w:jc w:val="both"/>
       </w:pPr>
       <w:r>
         <w:rPr>
@@ -5378,9 +5861,13 @@
     <w:p>
       <w:pPr>
         <w:pStyle w:val="Normal1"/>
-      </w:pPr>
-    </w:p>
-    <w:p>
+        <w:jc w:val="both"/>
+      </w:pPr>
+    </w:p>
+    <w:p>
+      <w:pPr>
+        <w:jc w:val="both"/>
+      </w:pPr>
       <w:r>
         <w:rPr>
           <w:rFonts w:ascii="Courier" w:eastAsia="Times New Roman" w:hAnsi="Courier"/>
@@ -5519,6 +6006,7 @@
     </w:p>
     <w:p>
       <w:pPr>
+        <w:jc w:val="both"/>
         <w:rPr>
           <w:noProof/>
           <w:highlight w:val="white"/>
@@ -5527,6 +6015,7 @@
     </w:p>
     <w:p>
       <w:pPr>
+        <w:jc w:val="both"/>
         <w:rPr>
           <w:highlight w:val="white"/>
         </w:rPr>
@@ -5554,6 +6043,7 @@
           <w:ilvl w:val="0"/>
           <w:numId w:val="12"/>
         </w:numPr>
+        <w:jc w:val="both"/>
       </w:pPr>
       <w:r>
         <w:rPr>
@@ -5596,6 +6086,7 @@
           <w:ilvl w:val="0"/>
           <w:numId w:val="12"/>
         </w:numPr>
+        <w:jc w:val="both"/>
       </w:pPr>
       <w:r>
         <w:rPr>
@@ -5607,6 +6098,7 @@
     <w:p>
       <w:pPr>
         <w:pStyle w:val="Normal1"/>
+        <w:jc w:val="both"/>
         <w:rPr>
           <w:rFonts w:asciiTheme="majorHAnsi" w:hAnsiTheme="majorHAnsi"/>
           <w:b/>
@@ -5618,6 +6110,7 @@
     <w:p>
       <w:pPr>
         <w:pStyle w:val="Normal1"/>
+        <w:jc w:val="both"/>
         <w:rPr>
           <w:rFonts w:asciiTheme="majorHAnsi" w:hAnsiTheme="majorHAnsi"/>
           <w:b/>
@@ -5628,6 +6121,7 @@
     </w:p>
     <w:p>
       <w:pPr>
+        <w:jc w:val="both"/>
         <w:rPr>
           <w:noProof/>
           <w:highlight w:val="white"/>
@@ -5681,6 +6175,9 @@
       </w:r>
     </w:p>
     <w:p>
+      <w:pPr>
+        <w:jc w:val="both"/>
+      </w:pPr>
       <w:r>
         <w:t xml:space="preserve">This bolt will capture the input </w:t>
       </w:r>
@@ -5776,11 +6273,13 @@
     <w:p>
       <w:pPr>
         <w:pStyle w:val="Normal1"/>
-      </w:pPr>
-    </w:p>
-    <w:p>
-      <w:pPr>
-        <w:pStyle w:val="code"/>
+        <w:jc w:val="both"/>
+      </w:pPr>
+    </w:p>
+    <w:p>
+      <w:pPr>
+        <w:pStyle w:val="code"/>
+        <w:jc w:val="both"/>
         <w:rPr>
           <w:highlight w:val="white"/>
         </w:rPr>
@@ -5795,6 +6294,7 @@
     <w:p>
       <w:pPr>
         <w:pStyle w:val="code"/>
+        <w:jc w:val="both"/>
       </w:pPr>
       <w:r>
         <w:rPr>
@@ -5806,6 +6306,7 @@
     <w:p>
       <w:pPr>
         <w:pStyle w:val="code"/>
+        <w:jc w:val="both"/>
       </w:pPr>
       <w:r>
         <w:rPr>
@@ -5817,6 +6318,7 @@
     <w:p>
       <w:pPr>
         <w:pStyle w:val="code"/>
+        <w:jc w:val="both"/>
       </w:pPr>
       <w:r>
         <w:rPr>
@@ -5828,11 +6330,13 @@
     <w:p>
       <w:pPr>
         <w:pStyle w:val="code"/>
-      </w:pPr>
-    </w:p>
-    <w:p>
-      <w:pPr>
-        <w:pStyle w:val="code"/>
+        <w:jc w:val="both"/>
+      </w:pPr>
+    </w:p>
+    <w:p>
+      <w:pPr>
+        <w:pStyle w:val="code"/>
+        <w:jc w:val="both"/>
       </w:pPr>
       <w:r>
         <w:rPr>
@@ -5850,6 +6354,7 @@
     <w:p>
       <w:pPr>
         <w:pStyle w:val="code"/>
+        <w:jc w:val="both"/>
       </w:pPr>
       <w:r>
         <w:rPr>
@@ -5867,6 +6372,7 @@
     <w:p>
       <w:pPr>
         <w:pStyle w:val="code"/>
+        <w:jc w:val="both"/>
       </w:pPr>
       <w:r>
         <w:rPr>
@@ -5884,11 +6390,13 @@
     <w:p>
       <w:pPr>
         <w:pStyle w:val="code"/>
-      </w:pPr>
-    </w:p>
-    <w:p>
-      <w:pPr>
-        <w:pStyle w:val="code"/>
+        <w:jc w:val="both"/>
+      </w:pPr>
+    </w:p>
+    <w:p>
+      <w:pPr>
+        <w:pStyle w:val="code"/>
+        <w:jc w:val="both"/>
       </w:pPr>
       <w:r>
         <w:rPr>
@@ -5906,6 +6414,7 @@
     <w:p>
       <w:pPr>
         <w:pStyle w:val="code"/>
+        <w:jc w:val="both"/>
       </w:pPr>
       <w:r>
         <w:rPr>
@@ -5923,6 +6432,7 @@
     <w:p>
       <w:pPr>
         <w:pStyle w:val="code"/>
+        <w:jc w:val="both"/>
       </w:pPr>
       <w:r>
         <w:rPr>
@@ -5940,6 +6450,7 @@
     <w:p>
       <w:pPr>
         <w:pStyle w:val="code"/>
+        <w:jc w:val="both"/>
       </w:pPr>
       <w:r>
         <w:rPr>
@@ -5957,6 +6468,7 @@
     <w:p>
       <w:pPr>
         <w:pStyle w:val="code"/>
+        <w:jc w:val="both"/>
       </w:pPr>
       <w:r>
         <w:rPr>
@@ -5974,6 +6486,7 @@
     <w:p>
       <w:pPr>
         <w:pStyle w:val="code"/>
+        <w:jc w:val="both"/>
       </w:pPr>
       <w:r>
         <w:rPr>
@@ -5991,6 +6504,7 @@
     <w:p>
       <w:pPr>
         <w:pStyle w:val="code"/>
+        <w:jc w:val="both"/>
       </w:pPr>
       <w:r>
         <w:rPr>
@@ -6008,10 +6522,12 @@
     <w:p>
       <w:pPr>
         <w:pStyle w:val="Normal1"/>
-      </w:pPr>
-    </w:p>
-    <w:p>
-      <w:pPr>
+        <w:jc w:val="both"/>
+      </w:pPr>
+    </w:p>
+    <w:p>
+      <w:pPr>
+        <w:jc w:val="both"/>
         <w:rPr>
           <w:highlight w:val="white"/>
         </w:rPr>
@@ -6046,6 +6562,7 @@
           <w:ilvl w:val="0"/>
           <w:numId w:val="13"/>
         </w:numPr>
+        <w:jc w:val="both"/>
       </w:pPr>
       <w:r>
         <w:rPr>
@@ -6115,6 +6632,7 @@
           <w:ilvl w:val="0"/>
           <w:numId w:val="13"/>
         </w:numPr>
+        <w:jc w:val="both"/>
       </w:pPr>
       <w:r>
         <w:rPr>
@@ -6204,6 +6722,7 @@
           <w:ilvl w:val="0"/>
           <w:numId w:val="13"/>
         </w:numPr>
+        <w:jc w:val="both"/>
       </w:pPr>
       <w:r>
         <w:rPr>
@@ -6219,6 +6738,9 @@
       </w:r>
     </w:p>
     <w:p>
+      <w:pPr>
+        <w:jc w:val="both"/>
+      </w:pPr>
       <w:r>
         <w:t xml:space="preserve">Now you can put both </w:t>
       </w:r>
@@ -6296,6 +6818,7 @@
     <w:p>
       <w:pPr>
         <w:pStyle w:val="Heading2"/>
+        <w:jc w:val="both"/>
         <w:rPr>
           <w:highlight w:val="white"/>
         </w:rPr>
@@ -6308,6 +6831,9 @@
       </w:r>
     </w:p>
     <w:p>
+      <w:pPr>
+        <w:jc w:val="both"/>
+      </w:pPr>
       <w:r>
         <w:t xml:space="preserve">The </w:t>
       </w:r>
@@ -6342,11 +6868,13 @@
     <w:p>
       <w:pPr>
         <w:pStyle w:val="code"/>
-      </w:pPr>
-    </w:p>
-    <w:p>
-      <w:pPr>
-        <w:pStyle w:val="code"/>
+        <w:jc w:val="both"/>
+      </w:pPr>
+    </w:p>
+    <w:p>
+      <w:pPr>
+        <w:pStyle w:val="code"/>
+        <w:jc w:val="both"/>
       </w:pPr>
       <w:r>
         <w:t xml:space="preserve"> </w:t>
@@ -6362,6 +6890,7 @@
     <w:p>
       <w:pPr>
         <w:pStyle w:val="code"/>
+        <w:jc w:val="both"/>
       </w:pPr>
       <w:r>
         <w:rPr>
@@ -6380,6 +6909,7 @@
     <w:p>
       <w:pPr>
         <w:pStyle w:val="Heading1"/>
+        <w:jc w:val="both"/>
         <w:rPr>
           <w:highlight w:val="white"/>
         </w:rPr>
@@ -6392,6 +6922,9 @@
       </w:r>
     </w:p>
     <w:p>
+      <w:pPr>
+        <w:jc w:val="both"/>
+      </w:pPr>
       <w:r>
         <w:t xml:space="preserve">Submit </w:t>
       </w:r>
@@ -6456,6 +6989,7 @@
         <w:t>tweet counts on screen.</w:t>
       </w:r>
     </w:p>
+    <w:bookmarkEnd w:id="0"/>
     <w:sectPr>
       <w:headerReference w:type="default" r:id="rId12"/>
       <w:footerReference w:type="even" r:id="rId13"/>

</xml_diff>